<commit_message>
made changes to the query.sh file and user manual
</commit_message>
<xml_diff>
--- a/User manual + design doc.docx
+++ b/User manual + design doc.docx
@@ -66,15 +66,7 @@
         <w:t>.sh</w:t>
       </w:r>
       <w:r>
-        <w:t xml:space="preserve"> under </w:t>
-      </w:r>
-      <w:proofErr w:type="spellStart"/>
-      <w:r>
-        <w:t>LogSimulator</w:t>
-      </w:r>
-      <w:proofErr w:type="spellEnd"/>
-      <w:r>
-        <w:t xml:space="preserve"> directory</w:t>
+        <w:t xml:space="preserve"> under LogSimulator directory</w:t>
       </w:r>
       <w:r>
         <w:t xml:space="preserve"> and set the JAVA_HOME variable to the exact path on the system for Java SDK</w:t>
@@ -89,13 +81,22 @@
         </w:numPr>
       </w:pPr>
       <w:r>
-        <w:t xml:space="preserve">Make sure that the path to the </w:t>
+        <w:t xml:space="preserve">Set the classpath variable </w:t>
+      </w:r>
+      <w:r>
+        <w:t>to the</w:t>
+      </w:r>
+      <w:r>
+        <w:t xml:space="preserve"> location of</w:t>
+      </w:r>
+      <w:r>
+        <w:t xml:space="preserve"> </w:t>
       </w:r>
       <w:r>
         <w:t>logsimulator.</w:t>
       </w:r>
       <w:r>
-        <w:t>jar file is correct in the query.sh</w:t>
+        <w:t>jar file(Make sure its in the same folder as the project)</w:t>
       </w:r>
     </w:p>
     <w:p>
@@ -110,15 +111,7 @@
         <w:t xml:space="preserve">Change the permissions to executable </w:t>
       </w:r>
       <w:r>
-        <w:t>mode (</w:t>
-      </w:r>
-      <w:proofErr w:type="spellStart"/>
-      <w:r>
-        <w:t>eg</w:t>
-      </w:r>
-      <w:proofErr w:type="spellEnd"/>
-      <w:r>
-        <w:t xml:space="preserve"> – 775)</w:t>
+        <w:t>mode (eg – 775)</w:t>
       </w:r>
     </w:p>
     <w:p>
@@ -130,13 +123,7 @@
         </w:numPr>
       </w:pPr>
       <w:r>
-        <w:t>Run the file using</w:t>
-      </w:r>
-      <w:r>
-        <w:t xml:space="preserve"> ./generate</w:t>
-      </w:r>
-      <w:r>
-        <w:t>.sh &lt;YOUR DATA DIRECTORY PATH&gt;</w:t>
+        <w:t>Run the file using ./generate.sh &lt;YOUR DATA DIRECTORY PATH&gt;</w:t>
       </w:r>
     </w:p>
     <w:p>
@@ -175,15 +162,7 @@
         </w:rPr>
       </w:pPr>
       <w:r>
-        <w:t xml:space="preserve">Import the </w:t>
-      </w:r>
-      <w:proofErr w:type="spellStart"/>
-      <w:r>
-        <w:t>LogSimulator</w:t>
-      </w:r>
-      <w:proofErr w:type="spellEnd"/>
-      <w:r>
-        <w:t xml:space="preserve"> into an</w:t>
+        <w:t>Import the LogSimulator into an</w:t>
       </w:r>
       <w:r>
         <w:t xml:space="preserve"> IDE such as Eclipse.</w:t>
@@ -253,21 +232,7 @@
         <w:rPr>
           <w:b/>
         </w:rPr>
-        <w:t xml:space="preserve">Querying log file for </w:t>
-      </w:r>
-      <w:proofErr w:type="spellStart"/>
-      <w:r>
-        <w:rPr>
-          <w:b/>
-        </w:rPr>
-        <w:t>cpu</w:t>
-      </w:r>
-      <w:proofErr w:type="spellEnd"/>
-      <w:r>
-        <w:rPr>
-          <w:b/>
-        </w:rPr>
-        <w:t xml:space="preserve"> usage</w:t>
+        <w:t>Querying log file for cpu usage</w:t>
       </w:r>
     </w:p>
     <w:p>
@@ -307,15 +272,7 @@
         </w:rPr>
       </w:pPr>
       <w:r>
-        <w:t xml:space="preserve">Import the </w:t>
-      </w:r>
-      <w:proofErr w:type="spellStart"/>
-      <w:r>
-        <w:t>LogQuerier</w:t>
-      </w:r>
-      <w:proofErr w:type="spellEnd"/>
-      <w:r>
-        <w:t xml:space="preserve"> into an</w:t>
+        <w:t>Import the LogQuerier into an</w:t>
       </w:r>
       <w:r>
         <w:t xml:space="preserve"> IDE such as Eclipse.</w:t>
@@ -423,15 +380,7 @@
         <w:t>Open query.sh</w:t>
       </w:r>
       <w:r>
-        <w:t xml:space="preserve"> under </w:t>
-      </w:r>
-      <w:proofErr w:type="spellStart"/>
-      <w:r>
-        <w:t>LogQuerier</w:t>
-      </w:r>
-      <w:proofErr w:type="spellEnd"/>
-      <w:r>
-        <w:t xml:space="preserve"> directory</w:t>
+        <w:t xml:space="preserve"> under LogQuerier directory</w:t>
       </w:r>
       <w:r>
         <w:t xml:space="preserve"> and set the JAVA_HOME variable to the exact path on the system for Java SDK</w:t>
@@ -446,7 +395,27 @@
         </w:numPr>
       </w:pPr>
       <w:r>
-        <w:t>Make sure that the path to the jar file is correct in the query.sh</w:t>
+        <w:t xml:space="preserve">Set the classpath variable </w:t>
+      </w:r>
+      <w:r>
+        <w:t>to the</w:t>
+      </w:r>
+      <w:r>
+        <w:t xml:space="preserve"> location of</w:t>
+      </w:r>
+      <w:r>
+        <w:t xml:space="preserve"> </w:t>
+      </w:r>
+      <w:r>
+        <w:t>logquerier</w:t>
+      </w:r>
+      <w:bookmarkStart w:id="0" w:name="_GoBack"/>
+      <w:bookmarkEnd w:id="0"/>
+      <w:r>
+        <w:t>.</w:t>
+      </w:r>
+      <w:r>
+        <w:t>jar file(Make sure its in the same folder as the project)</w:t>
       </w:r>
     </w:p>
     <w:p>
@@ -461,15 +430,7 @@
         <w:t xml:space="preserve">Change the permissions to executable </w:t>
       </w:r>
       <w:r>
-        <w:t>(</w:t>
-      </w:r>
-      <w:proofErr w:type="spellStart"/>
-      <w:r>
-        <w:t>eg</w:t>
-      </w:r>
-      <w:proofErr w:type="spellEnd"/>
-      <w:r>
-        <w:t xml:space="preserve"> – 775)</w:t>
+        <w:t>(eg – 775)</w:t>
       </w:r>
     </w:p>
     <w:p>
@@ -559,15 +520,7 @@
         </w:rPr>
       </w:pPr>
       <w:r>
-        <w:t xml:space="preserve">The date for which the user queries </w:t>
-      </w:r>
-      <w:proofErr w:type="spellStart"/>
-      <w:r>
-        <w:t>cpu</w:t>
-      </w:r>
-      <w:proofErr w:type="spellEnd"/>
-      <w:r>
-        <w:t xml:space="preserve"> usage for is 2010-10-31</w:t>
+        <w:t>The date for which the user queries cpu usage for is 2010-10-31</w:t>
       </w:r>
     </w:p>
     <w:p>
@@ -582,23 +535,7 @@
         </w:rPr>
       </w:pPr>
       <w:r>
-        <w:t xml:space="preserve">For running the shell scripts, the user will have to have a </w:t>
-      </w:r>
-      <w:proofErr w:type="spellStart"/>
-      <w:r>
-        <w:t>linux</w:t>
-      </w:r>
-      <w:proofErr w:type="spellEnd"/>
-      <w:r>
-        <w:t xml:space="preserve"> machine or a virtual machine with Java 1.8 </w:t>
-      </w:r>
-      <w:proofErr w:type="spellStart"/>
-      <w:r>
-        <w:t>sdk</w:t>
-      </w:r>
-      <w:proofErr w:type="spellEnd"/>
-      <w:r>
-        <w:t xml:space="preserve"> installed on it</w:t>
+        <w:t>For running the shell scripts, the user will have to have a linux machine or a virtual machine with Java 1.8 sdk installed on it</w:t>
       </w:r>
     </w:p>
     <w:p>
@@ -613,6 +550,7 @@
         </w:rPr>
       </w:pPr>
       <w:r>
+        <w:lastRenderedPageBreak/>
         <w:t>No memory restriction, right now the query tool will at least consume around 90mb of RAM to internally store the file as a hash map</w:t>
       </w:r>
     </w:p>
@@ -628,7 +566,6 @@
         </w:rPr>
       </w:pPr>
       <w:r>
-        <w:lastRenderedPageBreak/>
         <w:t>The query tool can take however long to initialize. Right now the tool takes close to 4 seconds to initialize.</w:t>
       </w:r>
     </w:p>
@@ -677,83 +614,11 @@
           <w:b/>
         </w:rPr>
       </w:pPr>
-      <w:proofErr w:type="spellStart"/>
-      <w:r>
-        <w:rPr>
-          <w:b/>
-        </w:rPr>
-        <w:t>HashMap</w:t>
-      </w:r>
-      <w:proofErr w:type="spellEnd"/>
-      <w:proofErr w:type="gramStart"/>
-      <w:r>
-        <w:rPr>
-          <w:b/>
-        </w:rPr>
-        <w:t>&lt;”Server</w:t>
-      </w:r>
-      <w:proofErr w:type="gramEnd"/>
-      <w:r>
-        <w:rPr>
-          <w:b/>
-        </w:rPr>
-        <w:t xml:space="preserve"> </w:t>
-      </w:r>
-      <w:proofErr w:type="spellStart"/>
-      <w:r>
-        <w:rPr>
-          <w:b/>
-        </w:rPr>
-        <w:t>ip</w:t>
-      </w:r>
-      <w:proofErr w:type="spellEnd"/>
-      <w:r>
-        <w:rPr>
-          <w:b/>
-        </w:rPr>
-        <w:t>”,&lt;</w:t>
-      </w:r>
-      <w:proofErr w:type="spellStart"/>
-      <w:r>
-        <w:rPr>
-          <w:b/>
-        </w:rPr>
-        <w:t>HashMap</w:t>
-      </w:r>
-      <w:proofErr w:type="spellEnd"/>
-      <w:r>
-        <w:rPr>
-          <w:b/>
-        </w:rPr>
-        <w:t>&lt;”</w:t>
-      </w:r>
-      <w:proofErr w:type="spellStart"/>
-      <w:r>
-        <w:rPr>
-          <w:b/>
-        </w:rPr>
-        <w:t>cpu</w:t>
-      </w:r>
-      <w:proofErr w:type="spellEnd"/>
-      <w:r>
-        <w:rPr>
-          <w:b/>
-        </w:rPr>
-        <w:t xml:space="preserve"> id”, </w:t>
-      </w:r>
-      <w:proofErr w:type="spellStart"/>
-      <w:r>
-        <w:rPr>
-          <w:b/>
-        </w:rPr>
-        <w:t>int</w:t>
-      </w:r>
-      <w:proofErr w:type="spellEnd"/>
-      <w:r>
-        <w:rPr>
-          <w:b/>
-        </w:rPr>
-        <w:t>[][]&gt;&gt;&gt;</w:t>
+      <w:r>
+        <w:rPr>
+          <w:b/>
+        </w:rPr>
+        <w:t>HashMap&lt;”Server ip”,&lt;HashMap&lt;”cpu id”, int[][]&gt;&gt;&gt;</w:t>
       </w:r>
     </w:p>
     <w:p>
@@ -771,26 +636,10 @@
         <w:t>map involves</w:t>
       </w:r>
       <w:r>
-        <w:t xml:space="preserve"> looking at the CPU </w:t>
-      </w:r>
-      <w:proofErr w:type="gramStart"/>
-      <w:r>
-        <w:t>ID(</w:t>
-      </w:r>
-      <w:proofErr w:type="gramEnd"/>
-      <w:r>
-        <w:t>either 0 or 1) as the key. This way we will have to look at just 1*24*6</w:t>
-      </w:r>
-      <w:r>
-        <w:t xml:space="preserve">0 </w:t>
-      </w:r>
-      <w:proofErr w:type="spellStart"/>
-      <w:r>
-        <w:t>cpu</w:t>
-      </w:r>
-      <w:proofErr w:type="spellEnd"/>
-      <w:r>
-        <w:t xml:space="preserve"> usages. Next step involved</w:t>
+        <w:t xml:space="preserve"> looking at the CPU ID(either 0 or 1) as the key. This way we will have to look at just 1*24*6</w:t>
+      </w:r>
+      <w:r>
+        <w:t>0 cpu usages. Next step involved</w:t>
       </w:r>
       <w:r>
         <w:t xml:space="preserve"> iterating over the 2D array, the reason a 2D array was chosen was to directly hit the </w:t>
@@ -924,8 +773,6 @@
         </w:rPr>
         <w:t xml:space="preserve"> directly and then iterate 5 elements</w:t>
       </w:r>
-      <w:bookmarkStart w:id="0" w:name="_GoBack"/>
-      <w:bookmarkEnd w:id="0"/>
       <w:r>
         <w:rPr>
           <w:rFonts w:ascii="Times New Roman" w:eastAsia="Times New Roman" w:hAnsi="Times New Roman" w:cs="Times New Roman"/>
@@ -999,17 +846,8 @@
           <w:rFonts w:ascii="Monaco" w:hAnsi="Monaco" w:cs="Monaco"/>
           <w:color w:val="000000"/>
         </w:rPr>
-        <w:t xml:space="preserve">Time taken for initialization 3.957 </w:t>
-      </w:r>
-      <w:proofErr w:type="spellStart"/>
-      <w:r>
-        <w:rPr>
-          <w:rFonts w:ascii="Monaco" w:hAnsi="Monaco" w:cs="Monaco"/>
-          <w:color w:val="000000"/>
-        </w:rPr>
-        <w:t>secs</w:t>
-      </w:r>
-      <w:proofErr w:type="spellEnd"/>
+        <w:t>Time taken for initialization 3.957 secs</w:t>
+      </w:r>
     </w:p>
     <w:p>
       <w:pPr>
@@ -1079,23 +917,7 @@
           <w:rFonts w:ascii="Monaco" w:hAnsi="Monaco" w:cs="Monaco"/>
           <w:color w:val="000000"/>
         </w:rPr>
-        <w:t>(2014-10-31 00:00 21</w:t>
-      </w:r>
-      <w:proofErr w:type="gramStart"/>
-      <w:r>
-        <w:rPr>
-          <w:rFonts w:ascii="Monaco" w:hAnsi="Monaco" w:cs="Monaco"/>
-          <w:color w:val="000000"/>
-        </w:rPr>
-        <w:t>%),(</w:t>
-      </w:r>
-      <w:proofErr w:type="gramEnd"/>
-      <w:r>
-        <w:rPr>
-          <w:rFonts w:ascii="Monaco" w:hAnsi="Monaco" w:cs="Monaco"/>
-          <w:color w:val="000000"/>
-        </w:rPr>
-        <w:t>2014-10-31 00:01 86%),(2014-10-31 00:02 13%),(2014-10-31 00:03 97%),(2014-10-31 00:04 18%),(2014-10-31 00:05 25%)</w:t>
+        <w:t>(2014-10-31 00:00 21%),(2014-10-31 00:01 86%),(2014-10-31 00:02 13%),(2014-10-31 00:03 97%),(2014-10-31 00:04 18%),(2014-10-31 00:05 25%)</w:t>
       </w:r>
     </w:p>
     <w:p>
@@ -1113,17 +935,8 @@
           <w:rFonts w:ascii="Monaco" w:hAnsi="Monaco" w:cs="Monaco"/>
           <w:color w:val="000000"/>
         </w:rPr>
-        <w:t xml:space="preserve">Time taken for results 0.004 </w:t>
-      </w:r>
-      <w:proofErr w:type="spellStart"/>
-      <w:r>
-        <w:rPr>
-          <w:rFonts w:ascii="Monaco" w:hAnsi="Monaco" w:cs="Monaco"/>
-          <w:color w:val="000000"/>
-        </w:rPr>
-        <w:t>secs</w:t>
-      </w:r>
-      <w:proofErr w:type="spellEnd"/>
+        <w:t>Time taken for results 0.004 secs</w:t>
+      </w:r>
     </w:p>
     <w:p>
       <w:pPr>
@@ -1176,23 +989,7 @@
           <w:rFonts w:ascii="Monaco" w:hAnsi="Monaco" w:cs="Monaco"/>
           <w:color w:val="000000"/>
         </w:rPr>
-        <w:t>(2014-10-31 00:00 71</w:t>
-      </w:r>
-      <w:proofErr w:type="gramStart"/>
-      <w:r>
-        <w:rPr>
-          <w:rFonts w:ascii="Monaco" w:hAnsi="Monaco" w:cs="Monaco"/>
-          <w:color w:val="000000"/>
-        </w:rPr>
-        <w:t>%),(</w:t>
-      </w:r>
-      <w:proofErr w:type="gramEnd"/>
-      <w:r>
-        <w:rPr>
-          <w:rFonts w:ascii="Monaco" w:hAnsi="Monaco" w:cs="Monaco"/>
-          <w:color w:val="000000"/>
-        </w:rPr>
-        <w:t>2014-10-31 00:01 70%),(2014-10-31 00:02 39%),(2014-10-31 00:03 2%),(2014-10-31 00:04 96%),(2014-10-31 00:05 14%)</w:t>
+        <w:t>(2014-10-31 00:00 71%),(2014-10-31 00:01 70%),(2014-10-31 00:02 39%),(2014-10-31 00:03 2%),(2014-10-31 00:04 96%),(2014-10-31 00:05 14%)</w:t>
       </w:r>
     </w:p>
     <w:p>
@@ -1210,17 +1007,8 @@
           <w:rFonts w:ascii="Monaco" w:hAnsi="Monaco" w:cs="Monaco"/>
           <w:color w:val="000000"/>
         </w:rPr>
-        <w:t xml:space="preserve">Time taken for results 0.001 </w:t>
-      </w:r>
-      <w:proofErr w:type="spellStart"/>
-      <w:r>
-        <w:rPr>
-          <w:rFonts w:ascii="Monaco" w:hAnsi="Monaco" w:cs="Monaco"/>
-          <w:color w:val="000000"/>
-        </w:rPr>
-        <w:t>secs</w:t>
-      </w:r>
-      <w:proofErr w:type="spellEnd"/>
+        <w:t>Time taken for results 0.001 secs</w:t>
+      </w:r>
     </w:p>
     <w:p>
       <w:pPr>

</xml_diff>